<commit_message>
Update HTML and add CSS page
</commit_message>
<xml_diff>
--- a/Notes on HTML.docx
+++ b/Notes on HTML.docx
@@ -9,8 +9,6 @@
       <w:r>
         <w:t>Notes on HTML</w:t>
       </w:r>
-      <w:bookmarkStart w:id="0" w:name="_GoBack"/>
-      <w:bookmarkEnd w:id="0"/>
     </w:p>
     <w:p>
       <w:pPr>
@@ -24,9 +22,98 @@
       <w:r>
         <w:t>Pass data to a server using forms in HTML:</w:t>
       </w:r>
-      <w:r>
+    </w:p>
+    <w:p>
+      <w:pPr>
+        <w:shd w:val="clear" w:color="auto" w:fill="EEEEEE"/>
+        <w:spacing w:after="75" w:line="270" w:lineRule="atLeast"/>
+        <w:textAlignment w:val="baseline"/>
+        <w:rPr>
+          <w:rFonts w:ascii="Consolas" w:eastAsia="Times New Roman" w:hAnsi="Consolas" w:cs="Consolas"/>
+          <w:color w:val="000000"/>
+          <w:sz w:val="21"/>
+          <w:szCs w:val="21"/>
+          <w:bdr w:val="none" w:sz="0" w:space="0" w:color="auto" w:frame="1"/>
+        </w:rPr>
+      </w:pPr>
+      <w:r>
+        <w:rPr>
+          <w:rFonts w:ascii="Consolas" w:eastAsia="Times New Roman" w:hAnsi="Consolas" w:cs="Consolas"/>
+          <w:color w:val="000000"/>
+          <w:sz w:val="21"/>
+          <w:szCs w:val="21"/>
+          <w:bdr w:val="none" w:sz="0" w:space="0" w:color="auto" w:frame="1"/>
+        </w:rPr>
+        <w:t>&lt;</w:t>
+      </w:r>
+      <w:proofErr w:type="gramStart"/>
+      <w:r>
+        <w:rPr>
+          <w:rFonts w:ascii="Consolas" w:eastAsia="Times New Roman" w:hAnsi="Consolas" w:cs="Consolas"/>
+          <w:color w:val="000000"/>
+          <w:sz w:val="21"/>
+          <w:szCs w:val="21"/>
+          <w:bdr w:val="none" w:sz="0" w:space="0" w:color="auto" w:frame="1"/>
+        </w:rPr>
+        <w:t>form</w:t>
+      </w:r>
+      <w:proofErr w:type="gramEnd"/>
+      <w:r>
+        <w:rPr>
+          <w:rFonts w:ascii="Consolas" w:eastAsia="Times New Roman" w:hAnsi="Consolas" w:cs="Consolas"/>
+          <w:color w:val="000000"/>
+          <w:sz w:val="21"/>
+          <w:szCs w:val="21"/>
+          <w:bdr w:val="none" w:sz="0" w:space="0" w:color="auto" w:frame="1"/>
+        </w:rPr>
+        <w:t>&gt;</w:t>
+      </w:r>
+      <w:r>
+        <w:rPr>
+          <w:rFonts w:ascii="Consolas" w:eastAsia="Times New Roman" w:hAnsi="Consolas" w:cs="Consolas"/>
+          <w:color w:val="000000"/>
+          <w:sz w:val="21"/>
+          <w:szCs w:val="21"/>
+          <w:bdr w:val="none" w:sz="0" w:space="0" w:color="auto" w:frame="1"/>
+        </w:rPr>
         <w:br/>
-      </w:r>
+        <w:t>…</w:t>
+      </w:r>
+      <w:r>
+        <w:rPr>
+          <w:rFonts w:ascii="Consolas" w:eastAsia="Times New Roman" w:hAnsi="Consolas" w:cs="Consolas"/>
+          <w:color w:val="000000"/>
+          <w:sz w:val="21"/>
+          <w:szCs w:val="21"/>
+          <w:bdr w:val="none" w:sz="0" w:space="0" w:color="auto" w:frame="1"/>
+        </w:rPr>
+        <w:br/>
+        <w:t>Input types</w:t>
+      </w:r>
+      <w:r>
+        <w:rPr>
+          <w:rFonts w:ascii="Consolas" w:eastAsia="Times New Roman" w:hAnsi="Consolas" w:cs="Consolas"/>
+          <w:color w:val="000000"/>
+          <w:sz w:val="21"/>
+          <w:szCs w:val="21"/>
+          <w:bdr w:val="none" w:sz="0" w:space="0" w:color="auto" w:frame="1"/>
+        </w:rPr>
+        <w:br/>
+        <w:t>…</w:t>
+      </w:r>
+      <w:r>
+        <w:rPr>
+          <w:rFonts w:ascii="Consolas" w:eastAsia="Times New Roman" w:hAnsi="Consolas" w:cs="Consolas"/>
+          <w:color w:val="000000"/>
+          <w:sz w:val="21"/>
+          <w:szCs w:val="21"/>
+          <w:bdr w:val="none" w:sz="0" w:space="0" w:color="auto" w:frame="1"/>
+        </w:rPr>
+        <w:br/>
+        <w:t>&lt;/form&gt;</w:t>
+      </w:r>
+    </w:p>
+    <w:p>
       <w:r>
         <w:rPr>
           <w:rFonts w:ascii="Courier New" w:hAnsi="Courier New" w:cs="Courier New"/>
@@ -35,84 +122,180 @@
           <w:szCs w:val="20"/>
           <w:shd w:val="clear" w:color="auto" w:fill="F6F4F0"/>
         </w:rPr>
-        <w:t>&lt;form&gt;</w:t>
-      </w:r>
-      <w:r>
-        <w:rPr>
-          <w:rFonts w:ascii="Courier New" w:hAnsi="Courier New" w:cs="Courier New"/>
-          <w:color w:val="444444"/>
-          <w:sz w:val="20"/>
-          <w:szCs w:val="20"/>
-        </w:rPr>
         <w:br/>
       </w:r>
       <w:r>
-        <w:rPr>
-          <w:rFonts w:ascii="Courier New" w:hAnsi="Courier New" w:cs="Courier New"/>
-          <w:color w:val="444444"/>
-          <w:sz w:val="20"/>
-          <w:szCs w:val="20"/>
-          <w:shd w:val="clear" w:color="auto" w:fill="F6F4F0"/>
-        </w:rPr>
-        <w:t>…</w:t>
-      </w:r>
-      <w:r>
-        <w:rPr>
-          <w:rFonts w:ascii="Courier New" w:hAnsi="Courier New" w:cs="Courier New"/>
-          <w:color w:val="444444"/>
-          <w:sz w:val="20"/>
-          <w:szCs w:val="20"/>
-          <w:shd w:val="clear" w:color="auto" w:fill="F6F4F0"/>
-        </w:rPr>
+        <w:t xml:space="preserve">Input types can be anything, text boxes, radio buttons, etc. These attributes will get saved out through some form of ASP protocol to a server which can store/process the information. </w:t>
+      </w:r>
+      <w:r>
         <w:br/>
-        <w:t>Input types</w:t>
-      </w:r>
-      <w:r>
-        <w:rPr>
-          <w:rFonts w:ascii="Courier New" w:hAnsi="Courier New" w:cs="Courier New"/>
-          <w:color w:val="444444"/>
-          <w:sz w:val="20"/>
-          <w:szCs w:val="20"/>
-          <w:shd w:val="clear" w:color="auto" w:fill="F6F4F0"/>
-        </w:rPr>
+        <w:t xml:space="preserve">The ‘method’ attribute of form specifies how the server receives the information, </w:t>
+      </w:r>
+      <w:proofErr w:type="gramStart"/>
+      <w:r>
+        <w:t>post(</w:t>
+      </w:r>
+      <w:proofErr w:type="gramEnd"/>
+      <w:r>
+        <w:t xml:space="preserve">HTTP post transaction) or get(URL variable). </w:t>
+      </w:r>
+    </w:p>
+    <w:p>
+      <w:pPr>
+        <w:pStyle w:val="Subtitle"/>
+      </w:pPr>
+      <w:r>
+        <w:t>Span</w:t>
+      </w:r>
+    </w:p>
+    <w:p>
+      <w:pPr>
+        <w:pStyle w:val="NoSpacing"/>
+      </w:pPr>
+      <w:r>
+        <w:t xml:space="preserve">The span tag allows you </w:t>
+      </w:r>
+      <w:r>
+        <w:t xml:space="preserve">to style SPECIFIC parts of text in a unique way. So </w:t>
+      </w:r>
+      <w:proofErr w:type="spellStart"/>
+      <w:proofErr w:type="gramStart"/>
+      <w:r>
+        <w:t>lets</w:t>
+      </w:r>
+      <w:proofErr w:type="spellEnd"/>
+      <w:proofErr w:type="gramEnd"/>
+      <w:r>
+        <w:t xml:space="preserve"> say you have the text:</w:t>
+      </w:r>
+      <w:r>
         <w:br/>
-        <w:t>…</w:t>
-      </w:r>
-      <w:r>
-        <w:rPr>
-          <w:rFonts w:ascii="Courier New" w:hAnsi="Courier New" w:cs="Courier New"/>
-          <w:color w:val="444444"/>
-          <w:sz w:val="20"/>
-          <w:szCs w:val="20"/>
-        </w:rPr>
+      </w:r>
+    </w:p>
+    <w:p>
+      <w:pPr>
+        <w:shd w:val="clear" w:color="auto" w:fill="EEEEEE"/>
+        <w:spacing w:after="75" w:line="270" w:lineRule="atLeast"/>
+        <w:textAlignment w:val="baseline"/>
+        <w:rPr>
+          <w:rFonts w:ascii="Consolas" w:eastAsia="Times New Roman" w:hAnsi="Consolas" w:cs="Consolas"/>
+          <w:color w:val="000000"/>
+          <w:sz w:val="21"/>
+          <w:szCs w:val="21"/>
+          <w:bdr w:val="none" w:sz="0" w:space="0" w:color="auto" w:frame="1"/>
+        </w:rPr>
+      </w:pPr>
+      <w:r>
+        <w:rPr>
+          <w:rFonts w:ascii="Consolas" w:eastAsia="Times New Roman" w:hAnsi="Consolas" w:cs="Consolas"/>
+          <w:color w:val="000000"/>
+          <w:sz w:val="21"/>
+          <w:szCs w:val="21"/>
+          <w:bdr w:val="none" w:sz="0" w:space="0" w:color="auto" w:frame="1"/>
+        </w:rPr>
+        <w:t>&lt;h1&gt;Hello my name is Meister&lt;/h1&gt;</w:t>
+      </w:r>
+    </w:p>
+    <w:p>
+      <w:r>
         <w:br/>
-      </w:r>
-      <w:r>
-        <w:rPr>
-          <w:rFonts w:ascii="Courier New" w:hAnsi="Courier New" w:cs="Courier New"/>
-          <w:color w:val="444444"/>
-          <w:sz w:val="20"/>
-          <w:szCs w:val="20"/>
-          <w:shd w:val="clear" w:color="auto" w:fill="F6F4F0"/>
-        </w:rPr>
-        <w:t>&lt;/form&gt;</w:t>
-      </w:r>
-      <w:r>
-        <w:rPr>
-          <w:rFonts w:ascii="Courier New" w:hAnsi="Courier New" w:cs="Courier New"/>
-          <w:color w:val="444444"/>
-          <w:sz w:val="20"/>
-          <w:szCs w:val="20"/>
-          <w:shd w:val="clear" w:color="auto" w:fill="F6F4F0"/>
-        </w:rPr>
-        <w:br/>
-      </w:r>
-      <w:r>
-        <w:t xml:space="preserve">Input types can be anything, text boxes, radio buttons, etc. These attributes will get saved out through some form of ASP protocol to a server which can store/process the information. </w:t>
-      </w:r>
-      <w:r>
-        <w:br/>
-        <w:t xml:space="preserve">The ‘method’ attribute of form specifies how the server receives the information, post(HTTP post transaction) or get(URL variable). </w:t>
+        <w:t>And you wanted to make only Meister a different color. This would require you to put Meister in its own element in a normal way, which would be a hassle. Span avoids this situation by allowing you to do:</w:t>
+      </w:r>
+    </w:p>
+    <w:p>
+      <w:pPr>
+        <w:shd w:val="clear" w:color="auto" w:fill="EEEEEE"/>
+        <w:spacing w:after="75" w:line="270" w:lineRule="atLeast"/>
+        <w:textAlignment w:val="baseline"/>
+        <w:rPr>
+          <w:rFonts w:ascii="Consolas" w:eastAsia="Times New Roman" w:hAnsi="Consolas" w:cs="Consolas"/>
+          <w:color w:val="000000"/>
+          <w:sz w:val="21"/>
+          <w:szCs w:val="21"/>
+          <w:bdr w:val="none" w:sz="0" w:space="0" w:color="auto" w:frame="1"/>
+        </w:rPr>
+      </w:pPr>
+      <w:r>
+        <w:rPr>
+          <w:rFonts w:ascii="Consolas" w:eastAsia="Times New Roman" w:hAnsi="Consolas" w:cs="Consolas"/>
+          <w:color w:val="000000"/>
+          <w:sz w:val="21"/>
+          <w:szCs w:val="21"/>
+          <w:bdr w:val="none" w:sz="0" w:space="0" w:color="auto" w:frame="1"/>
+        </w:rPr>
+        <w:t xml:space="preserve">&lt;h1&gt;Hello my name is </w:t>
+      </w:r>
+      <w:r>
+        <w:rPr>
+          <w:rFonts w:ascii="Consolas" w:eastAsia="Times New Roman" w:hAnsi="Consolas" w:cs="Consolas"/>
+          <w:color w:val="000000"/>
+          <w:sz w:val="21"/>
+          <w:szCs w:val="21"/>
+          <w:bdr w:val="none" w:sz="0" w:space="0" w:color="auto" w:frame="1"/>
+        </w:rPr>
+        <w:t>&lt;span id=”</w:t>
+      </w:r>
+      <w:proofErr w:type="spellStart"/>
+      <w:r>
+        <w:rPr>
+          <w:rFonts w:ascii="Consolas" w:eastAsia="Times New Roman" w:hAnsi="Consolas" w:cs="Consolas"/>
+          <w:color w:val="000000"/>
+          <w:sz w:val="21"/>
+          <w:szCs w:val="21"/>
+          <w:bdr w:val="none" w:sz="0" w:space="0" w:color="auto" w:frame="1"/>
+        </w:rPr>
+        <w:t>meister</w:t>
+      </w:r>
+      <w:proofErr w:type="spellEnd"/>
+      <w:r>
+        <w:rPr>
+          <w:rFonts w:ascii="Consolas" w:eastAsia="Times New Roman" w:hAnsi="Consolas" w:cs="Consolas"/>
+          <w:color w:val="000000"/>
+          <w:sz w:val="21"/>
+          <w:szCs w:val="21"/>
+          <w:bdr w:val="none" w:sz="0" w:space="0" w:color="auto" w:frame="1"/>
+        </w:rPr>
+        <w:t xml:space="preserve">”&gt; </w:t>
+      </w:r>
+      <w:r>
+        <w:rPr>
+          <w:rFonts w:ascii="Consolas" w:eastAsia="Times New Roman" w:hAnsi="Consolas" w:cs="Consolas"/>
+          <w:color w:val="000000"/>
+          <w:sz w:val="21"/>
+          <w:szCs w:val="21"/>
+          <w:bdr w:val="none" w:sz="0" w:space="0" w:color="auto" w:frame="1"/>
+        </w:rPr>
+        <w:t>Meister</w:t>
+      </w:r>
+      <w:r>
+        <w:rPr>
+          <w:rFonts w:ascii="Consolas" w:eastAsia="Times New Roman" w:hAnsi="Consolas" w:cs="Consolas"/>
+          <w:color w:val="000000"/>
+          <w:sz w:val="21"/>
+          <w:szCs w:val="21"/>
+          <w:bdr w:val="none" w:sz="0" w:space="0" w:color="auto" w:frame="1"/>
+        </w:rPr>
+        <w:t>&lt;/span&gt;</w:t>
+      </w:r>
+      <w:r>
+        <w:rPr>
+          <w:rFonts w:ascii="Consolas" w:eastAsia="Times New Roman" w:hAnsi="Consolas" w:cs="Consolas"/>
+          <w:color w:val="000000"/>
+          <w:sz w:val="21"/>
+          <w:szCs w:val="21"/>
+          <w:bdr w:val="none" w:sz="0" w:space="0" w:color="auto" w:frame="1"/>
+        </w:rPr>
+        <w:t>&lt;/h1&gt;</w:t>
+      </w:r>
+    </w:p>
+    <w:p>
+      <w:r>
+        <w:t>Now y</w:t>
+      </w:r>
+      <w:bookmarkStart w:id="0" w:name="_GoBack"/>
+      <w:bookmarkEnd w:id="0"/>
+      <w:r>
+        <w:t xml:space="preserve">ou can take the id and style it separately from the rest of the header element. </w:t>
       </w:r>
     </w:p>
     <w:sectPr>
@@ -432,7 +615,6 @@
   <w:style w:type="character" w:default="1" w:styleId="DefaultParagraphFont">
     <w:name w:val="Default Paragraph Font"/>
     <w:uiPriority w:val="1"/>
-    <w:semiHidden/>
     <w:unhideWhenUsed/>
   </w:style>
   <w:style w:type="table" w:default="1" w:styleId="TableNormal">
@@ -758,7 +940,6 @@
   <w:style w:type="character" w:default="1" w:styleId="DefaultParagraphFont">
     <w:name w:val="Default Paragraph Font"/>
     <w:uiPriority w:val="1"/>
-    <w:semiHidden/>
     <w:unhideWhenUsed/>
   </w:style>
   <w:style w:type="table" w:default="1" w:styleId="TableNormal">

</xml_diff>